<commit_message>
add data first version program in file readme
</commit_message>
<xml_diff>
--- a/Лабораторна робота №1 (ДПГІ).docx
+++ b/Лабораторна робота №1 (ДПГІ).docx
@@ -2544,6 +2544,14 @@
           <w:lang w:val="en-US"/>
         </w:rPr>
       </w:pPr>
+    </w:p>
+    <w:p>
+      <w:pPr>
+        <w:rPr>
+          <w:szCs w:val="26"/>
+          <w:lang w:val="en-US"/>
+        </w:rPr>
+      </w:pPr>
       <w:r>
         <w:rPr>
           <w:szCs w:val="26"/>
@@ -2719,6 +2727,1244 @@
           <w:lang w:val="en-US"/>
         </w:rPr>
       </w:pPr>
+      <w:r>
+        <w:rPr>
+          <w:noProof/>
+          <w:szCs w:val="26"/>
+          <w:lang w:val="ru-RU" w:eastAsia="ru-RU"/>
+        </w:rPr>
+        <w:drawing>
+          <wp:inline distT="0" distB="0" distL="0" distR="0">
+            <wp:extent cx="4114800" cy="1362075"/>
+            <wp:effectExtent l="19050" t="0" r="0" b="0"/>
+            <wp:docPr id="55" name="Рисунок 55"/>
+            <wp:cNvGraphicFramePr>
+              <a:graphicFrameLocks xmlns:a="http://schemas.openxmlformats.org/drawingml/2006/main" noChangeAspect="1"/>
+            </wp:cNvGraphicFramePr>
+            <a:graphic xmlns:a="http://schemas.openxmlformats.org/drawingml/2006/main">
+              <a:graphicData uri="http://schemas.openxmlformats.org/drawingml/2006/picture">
+                <pic:pic xmlns:pic="http://schemas.openxmlformats.org/drawingml/2006/picture">
+                  <pic:nvPicPr>
+                    <pic:cNvPr id="0" name="Picture 55"/>
+                    <pic:cNvPicPr>
+                      <a:picLocks noChangeAspect="1" noChangeArrowheads="1"/>
+                    </pic:cNvPicPr>
+                  </pic:nvPicPr>
+                  <pic:blipFill>
+                    <a:blip r:embed="rId27" cstate="print"/>
+                    <a:srcRect/>
+                    <a:stretch>
+                      <a:fillRect/>
+                    </a:stretch>
+                  </pic:blipFill>
+                  <pic:spPr bwMode="auto">
+                    <a:xfrm>
+                      <a:off x="0" y="0"/>
+                      <a:ext cx="4114800" cy="1362075"/>
+                    </a:xfrm>
+                    <a:prstGeom prst="rect">
+                      <a:avLst/>
+                    </a:prstGeom>
+                    <a:noFill/>
+                    <a:ln w="9525">
+                      <a:noFill/>
+                      <a:miter lim="800000"/>
+                      <a:headEnd/>
+                      <a:tailEnd/>
+                    </a:ln>
+                  </pic:spPr>
+                </pic:pic>
+              </a:graphicData>
+            </a:graphic>
+          </wp:inline>
+        </w:drawing>
+      </w:r>
+    </w:p>
+    <w:p>
+      <w:pPr>
+        <w:rPr>
+          <w:szCs w:val="26"/>
+          <w:lang w:val="en-US"/>
+        </w:rPr>
+      </w:pPr>
+      <w:r>
+        <w:rPr>
+          <w:noProof/>
+          <w:szCs w:val="26"/>
+          <w:lang w:val="ru-RU" w:eastAsia="ru-RU"/>
+        </w:rPr>
+        <w:drawing>
+          <wp:inline distT="0" distB="0" distL="0" distR="0">
+            <wp:extent cx="3019425" cy="1190625"/>
+            <wp:effectExtent l="19050" t="0" r="9525" b="0"/>
+            <wp:docPr id="58" name="Рисунок 58"/>
+            <wp:cNvGraphicFramePr>
+              <a:graphicFrameLocks xmlns:a="http://schemas.openxmlformats.org/drawingml/2006/main" noChangeAspect="1"/>
+            </wp:cNvGraphicFramePr>
+            <a:graphic xmlns:a="http://schemas.openxmlformats.org/drawingml/2006/main">
+              <a:graphicData uri="http://schemas.openxmlformats.org/drawingml/2006/picture">
+                <pic:pic xmlns:pic="http://schemas.openxmlformats.org/drawingml/2006/picture">
+                  <pic:nvPicPr>
+                    <pic:cNvPr id="0" name="Picture 58"/>
+                    <pic:cNvPicPr>
+                      <a:picLocks noChangeAspect="1" noChangeArrowheads="1"/>
+                    </pic:cNvPicPr>
+                  </pic:nvPicPr>
+                  <pic:blipFill>
+                    <a:blip r:embed="rId28" cstate="print"/>
+                    <a:srcRect/>
+                    <a:stretch>
+                      <a:fillRect/>
+                    </a:stretch>
+                  </pic:blipFill>
+                  <pic:spPr bwMode="auto">
+                    <a:xfrm>
+                      <a:off x="0" y="0"/>
+                      <a:ext cx="3019425" cy="1190625"/>
+                    </a:xfrm>
+                    <a:prstGeom prst="rect">
+                      <a:avLst/>
+                    </a:prstGeom>
+                    <a:noFill/>
+                    <a:ln w="9525">
+                      <a:noFill/>
+                      <a:miter lim="800000"/>
+                      <a:headEnd/>
+                      <a:tailEnd/>
+                    </a:ln>
+                  </pic:spPr>
+                </pic:pic>
+              </a:graphicData>
+            </a:graphic>
+          </wp:inline>
+        </w:drawing>
+      </w:r>
+    </w:p>
+    <w:p>
+      <w:pPr>
+        <w:rPr>
+          <w:szCs w:val="26"/>
+          <w:lang w:val="en-US"/>
+        </w:rPr>
+      </w:pPr>
+    </w:p>
+    <w:p>
+      <w:pPr>
+        <w:rPr>
+          <w:szCs w:val="26"/>
+          <w:lang w:val="en-US"/>
+        </w:rPr>
+      </w:pPr>
+    </w:p>
+    <w:p>
+      <w:pPr>
+        <w:rPr>
+          <w:szCs w:val="26"/>
+          <w:lang w:val="en-US"/>
+        </w:rPr>
+      </w:pPr>
+    </w:p>
+    <w:p>
+      <w:pPr>
+        <w:rPr>
+          <w:szCs w:val="26"/>
+          <w:lang w:val="en-US"/>
+        </w:rPr>
+      </w:pPr>
+    </w:p>
+    <w:p>
+      <w:pPr>
+        <w:rPr>
+          <w:szCs w:val="26"/>
+          <w:lang w:val="en-US"/>
+        </w:rPr>
+      </w:pPr>
+    </w:p>
+    <w:p>
+      <w:pPr>
+        <w:rPr>
+          <w:szCs w:val="26"/>
+          <w:lang w:val="en-US"/>
+        </w:rPr>
+      </w:pPr>
+    </w:p>
+    <w:p>
+      <w:pPr>
+        <w:rPr>
+          <w:szCs w:val="26"/>
+          <w:lang w:val="en-US"/>
+        </w:rPr>
+      </w:pPr>
+    </w:p>
+    <w:p>
+      <w:pPr>
+        <w:rPr>
+          <w:szCs w:val="26"/>
+          <w:lang w:val="en-US"/>
+        </w:rPr>
+      </w:pPr>
+    </w:p>
+    <w:p>
+      <w:pPr>
+        <w:rPr>
+          <w:szCs w:val="26"/>
+          <w:lang w:val="en-US"/>
+        </w:rPr>
+      </w:pPr>
+      <w:r>
+        <w:rPr>
+          <w:szCs w:val="26"/>
+          <w:lang w:val="en-US"/>
+        </w:rPr>
+        <w:lastRenderedPageBreak/>
+        <w:t xml:space="preserve">8) </w:t>
+      </w:r>
+      <w:proofErr w:type="spellStart"/>
+      <w:r>
+        <w:rPr>
+          <w:szCs w:val="26"/>
+          <w:lang w:val="en-US"/>
+        </w:rPr>
+        <w:t>Додайте</w:t>
+      </w:r>
+      <w:proofErr w:type="spellEnd"/>
+      <w:r>
+        <w:rPr>
+          <w:szCs w:val="26"/>
+          <w:lang w:val="en-US"/>
+        </w:rPr>
+        <w:t xml:space="preserve"> в </w:t>
+      </w:r>
+      <w:proofErr w:type="spellStart"/>
+      <w:r>
+        <w:rPr>
+          <w:szCs w:val="26"/>
+          <w:lang w:val="en-US"/>
+        </w:rPr>
+        <w:t>код</w:t>
+      </w:r>
+      <w:proofErr w:type="spellEnd"/>
+      <w:r>
+        <w:rPr>
+          <w:szCs w:val="26"/>
+          <w:lang w:val="en-US"/>
+        </w:rPr>
+        <w:t xml:space="preserve"> </w:t>
+      </w:r>
+      <w:proofErr w:type="spellStart"/>
+      <w:r>
+        <w:rPr>
+          <w:szCs w:val="26"/>
+          <w:lang w:val="en-US"/>
+        </w:rPr>
+        <w:t>програми</w:t>
+      </w:r>
+      <w:proofErr w:type="spellEnd"/>
+      <w:r>
+        <w:rPr>
+          <w:szCs w:val="26"/>
+          <w:lang w:val="en-US"/>
+        </w:rPr>
+        <w:t xml:space="preserve"> (</w:t>
+      </w:r>
+      <w:proofErr w:type="spellStart"/>
+      <w:r>
+        <w:rPr>
+          <w:szCs w:val="26"/>
+          <w:lang w:val="en-US"/>
+        </w:rPr>
+        <w:t>Program.cs</w:t>
+      </w:r>
+      <w:proofErr w:type="spellEnd"/>
+      <w:r>
+        <w:rPr>
+          <w:szCs w:val="26"/>
+          <w:lang w:val="en-US"/>
+        </w:rPr>
+        <w:t xml:space="preserve">) </w:t>
+      </w:r>
+      <w:proofErr w:type="spellStart"/>
+      <w:r>
+        <w:rPr>
+          <w:szCs w:val="26"/>
+          <w:lang w:val="en-US"/>
+        </w:rPr>
+        <w:t>коментарі</w:t>
+      </w:r>
+      <w:proofErr w:type="spellEnd"/>
+      <w:r>
+        <w:rPr>
+          <w:szCs w:val="26"/>
+          <w:lang w:val="en-US"/>
+        </w:rPr>
+        <w:t xml:space="preserve"> </w:t>
+      </w:r>
+      <w:proofErr w:type="spellStart"/>
+      <w:r>
+        <w:rPr>
+          <w:szCs w:val="26"/>
+          <w:lang w:val="en-US"/>
+        </w:rPr>
+        <w:t>для</w:t>
+      </w:r>
+      <w:proofErr w:type="spellEnd"/>
+      <w:r>
+        <w:rPr>
+          <w:szCs w:val="26"/>
+          <w:lang w:val="en-US"/>
+        </w:rPr>
+        <w:t xml:space="preserve"> </w:t>
+      </w:r>
+      <w:proofErr w:type="spellStart"/>
+      <w:r>
+        <w:rPr>
+          <w:szCs w:val="26"/>
+          <w:lang w:val="en-US"/>
+        </w:rPr>
+        <w:t>створення</w:t>
+      </w:r>
+      <w:proofErr w:type="spellEnd"/>
+      <w:r>
+        <w:rPr>
+          <w:szCs w:val="26"/>
+          <w:lang w:val="en-US"/>
+        </w:rPr>
+        <w:t xml:space="preserve"> XML-</w:t>
+      </w:r>
+      <w:proofErr w:type="spellStart"/>
+      <w:r>
+        <w:rPr>
+          <w:szCs w:val="26"/>
+          <w:lang w:val="en-US"/>
+        </w:rPr>
+        <w:t>документації</w:t>
+      </w:r>
+      <w:proofErr w:type="spellEnd"/>
+      <w:r>
+        <w:rPr>
+          <w:szCs w:val="26"/>
+          <w:lang w:val="en-US"/>
+        </w:rPr>
+        <w:t xml:space="preserve"> і </w:t>
+      </w:r>
+      <w:proofErr w:type="spellStart"/>
+      <w:r>
+        <w:rPr>
+          <w:szCs w:val="26"/>
+          <w:lang w:val="en-US"/>
+        </w:rPr>
+        <w:t>також</w:t>
+      </w:r>
+      <w:proofErr w:type="spellEnd"/>
+      <w:r>
+        <w:rPr>
+          <w:szCs w:val="26"/>
+          <w:lang w:val="en-US"/>
+        </w:rPr>
+        <w:t xml:space="preserve"> </w:t>
+      </w:r>
+      <w:proofErr w:type="spellStart"/>
+      <w:r>
+        <w:rPr>
+          <w:szCs w:val="26"/>
+          <w:lang w:val="en-US"/>
+        </w:rPr>
+        <w:t>зафіксуйте</w:t>
+      </w:r>
+      <w:proofErr w:type="spellEnd"/>
+      <w:r>
+        <w:rPr>
+          <w:szCs w:val="26"/>
+          <w:lang w:val="en-US"/>
+        </w:rPr>
+        <w:t xml:space="preserve"> </w:t>
+      </w:r>
+      <w:proofErr w:type="spellStart"/>
+      <w:r>
+        <w:rPr>
+          <w:szCs w:val="26"/>
+          <w:lang w:val="en-US"/>
+        </w:rPr>
+        <w:t>цю</w:t>
+      </w:r>
+      <w:proofErr w:type="spellEnd"/>
+      <w:r>
+        <w:rPr>
+          <w:szCs w:val="26"/>
+          <w:lang w:val="en-US"/>
+        </w:rPr>
+        <w:t xml:space="preserve"> </w:t>
+      </w:r>
+      <w:proofErr w:type="spellStart"/>
+      <w:r>
+        <w:rPr>
+          <w:szCs w:val="26"/>
+          <w:lang w:val="en-US"/>
+        </w:rPr>
+        <w:t>зміну</w:t>
+      </w:r>
+      <w:proofErr w:type="spellEnd"/>
+      <w:r>
+        <w:rPr>
+          <w:szCs w:val="26"/>
+          <w:lang w:val="en-US"/>
+        </w:rPr>
+        <w:t>.</w:t>
+      </w:r>
+    </w:p>
+    <w:p>
+      <w:pPr>
+        <w:rPr>
+          <w:szCs w:val="26"/>
+          <w:lang w:val="en-US"/>
+        </w:rPr>
+      </w:pPr>
+      <w:r>
+        <w:rPr>
+          <w:noProof/>
+          <w:szCs w:val="26"/>
+          <w:lang w:val="ru-RU" w:eastAsia="ru-RU"/>
+        </w:rPr>
+        <w:drawing>
+          <wp:inline distT="0" distB="0" distL="0" distR="0">
+            <wp:extent cx="5940425" cy="4056237"/>
+            <wp:effectExtent l="19050" t="0" r="3175" b="0"/>
+            <wp:docPr id="70" name="Рисунок 70"/>
+            <wp:cNvGraphicFramePr>
+              <a:graphicFrameLocks xmlns:a="http://schemas.openxmlformats.org/drawingml/2006/main" noChangeAspect="1"/>
+            </wp:cNvGraphicFramePr>
+            <a:graphic xmlns:a="http://schemas.openxmlformats.org/drawingml/2006/main">
+              <a:graphicData uri="http://schemas.openxmlformats.org/drawingml/2006/picture">
+                <pic:pic xmlns:pic="http://schemas.openxmlformats.org/drawingml/2006/picture">
+                  <pic:nvPicPr>
+                    <pic:cNvPr id="0" name="Picture 70"/>
+                    <pic:cNvPicPr>
+                      <a:picLocks noChangeAspect="1" noChangeArrowheads="1"/>
+                    </pic:cNvPicPr>
+                  </pic:nvPicPr>
+                  <pic:blipFill>
+                    <a:blip r:embed="rId29" cstate="print"/>
+                    <a:srcRect/>
+                    <a:stretch>
+                      <a:fillRect/>
+                    </a:stretch>
+                  </pic:blipFill>
+                  <pic:spPr bwMode="auto">
+                    <a:xfrm>
+                      <a:off x="0" y="0"/>
+                      <a:ext cx="5940425" cy="4056237"/>
+                    </a:xfrm>
+                    <a:prstGeom prst="rect">
+                      <a:avLst/>
+                    </a:prstGeom>
+                    <a:noFill/>
+                    <a:ln w="9525">
+                      <a:noFill/>
+                      <a:miter lim="800000"/>
+                      <a:headEnd/>
+                      <a:tailEnd/>
+                    </a:ln>
+                  </pic:spPr>
+                </pic:pic>
+              </a:graphicData>
+            </a:graphic>
+          </wp:inline>
+        </w:drawing>
+      </w:r>
+    </w:p>
+    <w:p>
+      <w:pPr>
+        <w:rPr>
+          <w:szCs w:val="26"/>
+          <w:lang w:val="en-US"/>
+        </w:rPr>
+      </w:pPr>
+      <w:r>
+        <w:rPr>
+          <w:noProof/>
+          <w:szCs w:val="26"/>
+          <w:lang w:val="ru-RU" w:eastAsia="ru-RU"/>
+        </w:rPr>
+        <w:drawing>
+          <wp:inline distT="0" distB="0" distL="0" distR="0">
+            <wp:extent cx="5940425" cy="474594"/>
+            <wp:effectExtent l="19050" t="0" r="3175" b="0"/>
+            <wp:docPr id="61" name="Рисунок 61"/>
+            <wp:cNvGraphicFramePr>
+              <a:graphicFrameLocks xmlns:a="http://schemas.openxmlformats.org/drawingml/2006/main" noChangeAspect="1"/>
+            </wp:cNvGraphicFramePr>
+            <a:graphic xmlns:a="http://schemas.openxmlformats.org/drawingml/2006/main">
+              <a:graphicData uri="http://schemas.openxmlformats.org/drawingml/2006/picture">
+                <pic:pic xmlns:pic="http://schemas.openxmlformats.org/drawingml/2006/picture">
+                  <pic:nvPicPr>
+                    <pic:cNvPr id="0" name="Picture 61"/>
+                    <pic:cNvPicPr>
+                      <a:picLocks noChangeAspect="1" noChangeArrowheads="1"/>
+                    </pic:cNvPicPr>
+                  </pic:nvPicPr>
+                  <pic:blipFill>
+                    <a:blip r:embed="rId30" cstate="print"/>
+                    <a:srcRect/>
+                    <a:stretch>
+                      <a:fillRect/>
+                    </a:stretch>
+                  </pic:blipFill>
+                  <pic:spPr bwMode="auto">
+                    <a:xfrm>
+                      <a:off x="0" y="0"/>
+                      <a:ext cx="5940425" cy="474594"/>
+                    </a:xfrm>
+                    <a:prstGeom prst="rect">
+                      <a:avLst/>
+                    </a:prstGeom>
+                    <a:noFill/>
+                    <a:ln w="9525">
+                      <a:noFill/>
+                      <a:miter lim="800000"/>
+                      <a:headEnd/>
+                      <a:tailEnd/>
+                    </a:ln>
+                  </pic:spPr>
+                </pic:pic>
+              </a:graphicData>
+            </a:graphic>
+          </wp:inline>
+        </w:drawing>
+      </w:r>
+    </w:p>
+    <w:p>
+      <w:pPr>
+        <w:rPr>
+          <w:szCs w:val="26"/>
+          <w:lang w:val="en-US"/>
+        </w:rPr>
+      </w:pPr>
+    </w:p>
+    <w:p>
+      <w:pPr>
+        <w:rPr>
+          <w:szCs w:val="26"/>
+          <w:lang w:val="en-US"/>
+        </w:rPr>
+      </w:pPr>
+      <w:r>
+        <w:rPr>
+          <w:szCs w:val="26"/>
+          <w:lang w:val="en-US"/>
+        </w:rPr>
+        <w:t xml:space="preserve">9) </w:t>
+      </w:r>
+      <w:proofErr w:type="spellStart"/>
+      <w:r>
+        <w:rPr>
+          <w:szCs w:val="26"/>
+          <w:lang w:val="en-US"/>
+        </w:rPr>
+        <w:t>Відкрийте</w:t>
+      </w:r>
+      <w:proofErr w:type="spellEnd"/>
+      <w:r>
+        <w:rPr>
+          <w:szCs w:val="26"/>
+          <w:lang w:val="en-US"/>
+        </w:rPr>
+        <w:t xml:space="preserve"> </w:t>
+      </w:r>
+      <w:proofErr w:type="spellStart"/>
+      <w:r>
+        <w:rPr>
+          <w:szCs w:val="26"/>
+          <w:lang w:val="en-US"/>
+        </w:rPr>
+        <w:t>журнал</w:t>
+      </w:r>
+      <w:proofErr w:type="spellEnd"/>
+      <w:r>
+        <w:rPr>
+          <w:szCs w:val="26"/>
+          <w:lang w:val="en-US"/>
+        </w:rPr>
+        <w:t xml:space="preserve"> </w:t>
+      </w:r>
+      <w:proofErr w:type="spellStart"/>
+      <w:r>
+        <w:rPr>
+          <w:szCs w:val="26"/>
+          <w:lang w:val="en-US"/>
+        </w:rPr>
+        <w:t>фіксацій</w:t>
+      </w:r>
+      <w:proofErr w:type="spellEnd"/>
+      <w:r>
+        <w:rPr>
+          <w:szCs w:val="26"/>
+          <w:lang w:val="en-US"/>
+        </w:rPr>
+        <w:t xml:space="preserve"> і </w:t>
+      </w:r>
+      <w:proofErr w:type="spellStart"/>
+      <w:r>
+        <w:rPr>
+          <w:szCs w:val="26"/>
+          <w:lang w:val="en-US"/>
+        </w:rPr>
+        <w:t>переконайтесь</w:t>
+      </w:r>
+      <w:proofErr w:type="spellEnd"/>
+      <w:r>
+        <w:rPr>
+          <w:szCs w:val="26"/>
+          <w:lang w:val="en-US"/>
+        </w:rPr>
+        <w:t xml:space="preserve"> в </w:t>
+      </w:r>
+      <w:proofErr w:type="spellStart"/>
+      <w:r>
+        <w:rPr>
+          <w:szCs w:val="26"/>
+          <w:lang w:val="en-US"/>
+        </w:rPr>
+        <w:t>наявності</w:t>
+      </w:r>
+      <w:proofErr w:type="spellEnd"/>
+      <w:r>
+        <w:rPr>
+          <w:szCs w:val="26"/>
+          <w:lang w:val="en-US"/>
+        </w:rPr>
+        <w:t xml:space="preserve"> </w:t>
+      </w:r>
+      <w:proofErr w:type="spellStart"/>
+      <w:r>
+        <w:rPr>
+          <w:szCs w:val="26"/>
+          <w:lang w:val="en-US"/>
+        </w:rPr>
+        <w:t>створених</w:t>
+      </w:r>
+      <w:proofErr w:type="spellEnd"/>
+      <w:r>
+        <w:rPr>
+          <w:szCs w:val="26"/>
+          <w:lang w:val="en-US"/>
+        </w:rPr>
+        <w:t xml:space="preserve"> </w:t>
+      </w:r>
+      <w:proofErr w:type="spellStart"/>
+      <w:r>
+        <w:rPr>
+          <w:szCs w:val="26"/>
+          <w:lang w:val="en-US"/>
+        </w:rPr>
+        <w:t>ревізій</w:t>
+      </w:r>
+      <w:proofErr w:type="spellEnd"/>
+      <w:r>
+        <w:rPr>
+          <w:szCs w:val="26"/>
+          <w:lang w:val="en-US"/>
+        </w:rPr>
+        <w:t xml:space="preserve"> в </w:t>
+      </w:r>
+      <w:proofErr w:type="spellStart"/>
+      <w:r>
+        <w:rPr>
+          <w:szCs w:val="26"/>
+          <w:lang w:val="en-US"/>
+        </w:rPr>
+        <w:t>гілці</w:t>
+      </w:r>
+      <w:proofErr w:type="spellEnd"/>
+      <w:r>
+        <w:rPr>
+          <w:szCs w:val="26"/>
+          <w:lang w:val="en-US"/>
+        </w:rPr>
+        <w:t xml:space="preserve"> master.</w:t>
+      </w:r>
+    </w:p>
+    <w:p>
+      <w:pPr>
+        <w:rPr>
+          <w:szCs w:val="26"/>
+          <w:lang w:val="en-US"/>
+        </w:rPr>
+      </w:pPr>
+      <w:r>
+        <w:rPr>
+          <w:noProof/>
+          <w:szCs w:val="26"/>
+          <w:lang w:val="ru-RU" w:eastAsia="ru-RU"/>
+        </w:rPr>
+        <w:drawing>
+          <wp:inline distT="0" distB="0" distL="0" distR="0">
+            <wp:extent cx="2952750" cy="1400175"/>
+            <wp:effectExtent l="19050" t="0" r="0" b="0"/>
+            <wp:docPr id="73" name="Рисунок 73"/>
+            <wp:cNvGraphicFramePr>
+              <a:graphicFrameLocks xmlns:a="http://schemas.openxmlformats.org/drawingml/2006/main" noChangeAspect="1"/>
+            </wp:cNvGraphicFramePr>
+            <a:graphic xmlns:a="http://schemas.openxmlformats.org/drawingml/2006/main">
+              <a:graphicData uri="http://schemas.openxmlformats.org/drawingml/2006/picture">
+                <pic:pic xmlns:pic="http://schemas.openxmlformats.org/drawingml/2006/picture">
+                  <pic:nvPicPr>
+                    <pic:cNvPr id="0" name="Picture 73"/>
+                    <pic:cNvPicPr>
+                      <a:picLocks noChangeAspect="1" noChangeArrowheads="1"/>
+                    </pic:cNvPicPr>
+                  </pic:nvPicPr>
+                  <pic:blipFill>
+                    <a:blip r:embed="rId31" cstate="print"/>
+                    <a:srcRect/>
+                    <a:stretch>
+                      <a:fillRect/>
+                    </a:stretch>
+                  </pic:blipFill>
+                  <pic:spPr bwMode="auto">
+                    <a:xfrm>
+                      <a:off x="0" y="0"/>
+                      <a:ext cx="2952750" cy="1400175"/>
+                    </a:xfrm>
+                    <a:prstGeom prst="rect">
+                      <a:avLst/>
+                    </a:prstGeom>
+                    <a:noFill/>
+                    <a:ln w="9525">
+                      <a:noFill/>
+                      <a:miter lim="800000"/>
+                      <a:headEnd/>
+                      <a:tailEnd/>
+                    </a:ln>
+                  </pic:spPr>
+                </pic:pic>
+              </a:graphicData>
+            </a:graphic>
+          </wp:inline>
+        </w:drawing>
+      </w:r>
+    </w:p>
+    <w:p>
+      <w:pPr>
+        <w:rPr>
+          <w:szCs w:val="26"/>
+          <w:lang w:val="ru-RU"/>
+        </w:rPr>
+      </w:pPr>
+      <w:r>
+        <w:rPr>
+          <w:szCs w:val="26"/>
+          <w:lang w:val="en-US"/>
+        </w:rPr>
+        <w:t xml:space="preserve">10) </w:t>
+      </w:r>
+      <w:proofErr w:type="spellStart"/>
+      <w:r>
+        <w:rPr>
+          <w:szCs w:val="26"/>
+          <w:lang w:val="en-US"/>
+        </w:rPr>
+        <w:t>Створіть</w:t>
+      </w:r>
+      <w:proofErr w:type="spellEnd"/>
+      <w:r>
+        <w:rPr>
+          <w:szCs w:val="26"/>
+          <w:lang w:val="en-US"/>
+        </w:rPr>
+        <w:t xml:space="preserve"> </w:t>
+      </w:r>
+      <w:proofErr w:type="spellStart"/>
+      <w:r>
+        <w:rPr>
+          <w:szCs w:val="26"/>
+          <w:lang w:val="en-US"/>
+        </w:rPr>
+        <w:t>нову</w:t>
+      </w:r>
+      <w:proofErr w:type="spellEnd"/>
+      <w:r>
+        <w:rPr>
+          <w:szCs w:val="26"/>
+          <w:lang w:val="en-US"/>
+        </w:rPr>
+        <w:t xml:space="preserve"> </w:t>
+      </w:r>
+      <w:proofErr w:type="spellStart"/>
+      <w:r>
+        <w:rPr>
+          <w:szCs w:val="26"/>
+          <w:lang w:val="en-US"/>
+        </w:rPr>
+        <w:t>гілку</w:t>
+      </w:r>
+      <w:proofErr w:type="spellEnd"/>
+      <w:r>
+        <w:rPr>
+          <w:szCs w:val="26"/>
+          <w:lang w:val="en-US"/>
+        </w:rPr>
+        <w:t xml:space="preserve"> dev </w:t>
+      </w:r>
+      <w:proofErr w:type="spellStart"/>
+      <w:r>
+        <w:rPr>
+          <w:szCs w:val="26"/>
+          <w:lang w:val="en-US"/>
+        </w:rPr>
+        <w:t>на</w:t>
+      </w:r>
+      <w:proofErr w:type="spellEnd"/>
+      <w:r>
+        <w:rPr>
+          <w:szCs w:val="26"/>
+          <w:lang w:val="en-US"/>
+        </w:rPr>
+        <w:t xml:space="preserve"> </w:t>
+      </w:r>
+      <w:proofErr w:type="spellStart"/>
+      <w:r>
+        <w:rPr>
+          <w:szCs w:val="26"/>
+          <w:lang w:val="en-US"/>
+        </w:rPr>
+        <w:t>основі</w:t>
+      </w:r>
+      <w:proofErr w:type="spellEnd"/>
+      <w:r>
+        <w:rPr>
+          <w:szCs w:val="26"/>
+          <w:lang w:val="en-US"/>
+        </w:rPr>
+        <w:t xml:space="preserve"> </w:t>
+      </w:r>
+      <w:proofErr w:type="spellStart"/>
+      <w:r>
+        <w:rPr>
+          <w:szCs w:val="26"/>
+          <w:lang w:val="en-US"/>
+        </w:rPr>
+        <w:t>гілки</w:t>
+      </w:r>
+      <w:proofErr w:type="spellEnd"/>
+      <w:r>
+        <w:rPr>
+          <w:szCs w:val="26"/>
+          <w:lang w:val="en-US"/>
+        </w:rPr>
+        <w:t xml:space="preserve"> master.</w:t>
+      </w:r>
+    </w:p>
+    <w:p>
+      <w:pPr>
+        <w:rPr>
+          <w:szCs w:val="26"/>
+          <w:lang w:val="ru-RU"/>
+        </w:rPr>
+      </w:pPr>
+      <w:r>
+        <w:rPr>
+          <w:noProof/>
+          <w:szCs w:val="26"/>
+          <w:lang w:val="ru-RU" w:eastAsia="ru-RU"/>
+        </w:rPr>
+        <w:drawing>
+          <wp:inline distT="0" distB="0" distL="0" distR="0">
+            <wp:extent cx="466725" cy="323850"/>
+            <wp:effectExtent l="19050" t="0" r="9525" b="0"/>
+            <wp:docPr id="82" name="Рисунок 82"/>
+            <wp:cNvGraphicFramePr>
+              <a:graphicFrameLocks xmlns:a="http://schemas.openxmlformats.org/drawingml/2006/main" noChangeAspect="1"/>
+            </wp:cNvGraphicFramePr>
+            <a:graphic xmlns:a="http://schemas.openxmlformats.org/drawingml/2006/main">
+              <a:graphicData uri="http://schemas.openxmlformats.org/drawingml/2006/picture">
+                <pic:pic xmlns:pic="http://schemas.openxmlformats.org/drawingml/2006/picture">
+                  <pic:nvPicPr>
+                    <pic:cNvPr id="0" name="Picture 82"/>
+                    <pic:cNvPicPr>
+                      <a:picLocks noChangeAspect="1" noChangeArrowheads="1"/>
+                    </pic:cNvPicPr>
+                  </pic:nvPicPr>
+                  <pic:blipFill>
+                    <a:blip r:embed="rId32" cstate="print"/>
+                    <a:srcRect/>
+                    <a:stretch>
+                      <a:fillRect/>
+                    </a:stretch>
+                  </pic:blipFill>
+                  <pic:spPr bwMode="auto">
+                    <a:xfrm>
+                      <a:off x="0" y="0"/>
+                      <a:ext cx="466725" cy="323850"/>
+                    </a:xfrm>
+                    <a:prstGeom prst="rect">
+                      <a:avLst/>
+                    </a:prstGeom>
+                    <a:noFill/>
+                    <a:ln w="9525">
+                      <a:noFill/>
+                      <a:miter lim="800000"/>
+                      <a:headEnd/>
+                      <a:tailEnd/>
+                    </a:ln>
+                  </pic:spPr>
+                </pic:pic>
+              </a:graphicData>
+            </a:graphic>
+          </wp:inline>
+        </w:drawing>
+      </w:r>
+    </w:p>
+    <w:p>
+      <w:pPr>
+        <w:rPr>
+          <w:szCs w:val="26"/>
+          <w:lang w:val="ru-RU"/>
+        </w:rPr>
+      </w:pPr>
+    </w:p>
+    <w:p>
+      <w:pPr>
+        <w:rPr>
+          <w:szCs w:val="26"/>
+          <w:lang w:val="ru-RU"/>
+        </w:rPr>
+      </w:pPr>
+    </w:p>
+    <w:p>
+      <w:pPr>
+        <w:rPr>
+          <w:szCs w:val="26"/>
+          <w:lang w:val="ru-RU"/>
+        </w:rPr>
+      </w:pPr>
+    </w:p>
+    <w:p>
+      <w:pPr>
+        <w:rPr>
+          <w:szCs w:val="26"/>
+          <w:lang w:val="ru-RU"/>
+        </w:rPr>
+      </w:pPr>
+      <w:r>
+        <w:rPr>
+          <w:szCs w:val="26"/>
+          <w:lang w:val="ru-RU"/>
+        </w:rPr>
+        <w:lastRenderedPageBreak/>
+        <w:t xml:space="preserve">11) </w:t>
+      </w:r>
+      <w:proofErr w:type="spellStart"/>
+      <w:r>
+        <w:rPr>
+          <w:szCs w:val="26"/>
+          <w:lang w:val="ru-RU"/>
+        </w:rPr>
+        <w:t>Модифікуйте</w:t>
+      </w:r>
+      <w:proofErr w:type="spellEnd"/>
+      <w:r>
+        <w:rPr>
+          <w:szCs w:val="26"/>
+          <w:lang w:val="ru-RU"/>
+        </w:rPr>
+        <w:t xml:space="preserve"> код </w:t>
+      </w:r>
+      <w:proofErr w:type="spellStart"/>
+      <w:r>
+        <w:rPr>
+          <w:szCs w:val="26"/>
+          <w:lang w:val="ru-RU"/>
+        </w:rPr>
+        <w:t>програми</w:t>
+      </w:r>
+      <w:proofErr w:type="spellEnd"/>
+      <w:r>
+        <w:rPr>
+          <w:szCs w:val="26"/>
+          <w:lang w:val="ru-RU"/>
+        </w:rPr>
+        <w:t xml:space="preserve"> (</w:t>
+      </w:r>
+      <w:proofErr w:type="spellStart"/>
+      <w:r>
+        <w:rPr>
+          <w:szCs w:val="26"/>
+          <w:lang w:val="ru-RU"/>
+        </w:rPr>
+        <w:t>Program.cs</w:t>
+      </w:r>
+      <w:proofErr w:type="spellEnd"/>
+      <w:r>
+        <w:rPr>
+          <w:szCs w:val="26"/>
+          <w:lang w:val="ru-RU"/>
+        </w:rPr>
+        <w:t xml:space="preserve">), створивши в </w:t>
+      </w:r>
+      <w:proofErr w:type="spellStart"/>
+      <w:r>
+        <w:rPr>
+          <w:szCs w:val="26"/>
+          <w:lang w:val="ru-RU"/>
+        </w:rPr>
+        <w:t>ній</w:t>
+      </w:r>
+      <w:proofErr w:type="spellEnd"/>
+      <w:r>
+        <w:rPr>
+          <w:szCs w:val="26"/>
+          <w:lang w:val="ru-RU"/>
+        </w:rPr>
+        <w:t xml:space="preserve"> </w:t>
+      </w:r>
+      <w:proofErr w:type="spellStart"/>
+      <w:r>
+        <w:rPr>
+          <w:szCs w:val="26"/>
+          <w:lang w:val="ru-RU"/>
+        </w:rPr>
+        <w:t>клас</w:t>
+      </w:r>
+      <w:proofErr w:type="spellEnd"/>
+      <w:r>
+        <w:rPr>
+          <w:szCs w:val="26"/>
+          <w:lang w:val="ru-RU"/>
+        </w:rPr>
+        <w:t xml:space="preserve"> </w:t>
+      </w:r>
+      <w:proofErr w:type="spellStart"/>
+      <w:r>
+        <w:rPr>
+          <w:szCs w:val="26"/>
+          <w:lang w:val="ru-RU"/>
+        </w:rPr>
+        <w:t>Hello</w:t>
+      </w:r>
+      <w:proofErr w:type="spellEnd"/>
+      <w:r>
+        <w:rPr>
+          <w:szCs w:val="26"/>
+          <w:lang w:val="ru-RU"/>
+        </w:rPr>
+        <w:t xml:space="preserve"> для </w:t>
+      </w:r>
+      <w:proofErr w:type="spellStart"/>
+      <w:r>
+        <w:rPr>
+          <w:szCs w:val="26"/>
+          <w:lang w:val="ru-RU"/>
+        </w:rPr>
+        <w:t>виведення</w:t>
+      </w:r>
+      <w:proofErr w:type="spellEnd"/>
+      <w:r>
+        <w:rPr>
+          <w:szCs w:val="26"/>
+          <w:lang w:val="ru-RU"/>
+        </w:rPr>
+        <w:t xml:space="preserve"> </w:t>
+      </w:r>
+      <w:proofErr w:type="spellStart"/>
+      <w:r>
+        <w:rPr>
+          <w:szCs w:val="26"/>
+          <w:lang w:val="ru-RU"/>
+        </w:rPr>
+        <w:t>привітання</w:t>
+      </w:r>
+      <w:proofErr w:type="spellEnd"/>
+      <w:r>
+        <w:rPr>
+          <w:szCs w:val="26"/>
+          <w:lang w:val="ru-RU"/>
+        </w:rPr>
+        <w:t xml:space="preserve"> </w:t>
+      </w:r>
+      <w:proofErr w:type="spellStart"/>
+      <w:r>
+        <w:rPr>
+          <w:szCs w:val="26"/>
+          <w:lang w:val="ru-RU"/>
+        </w:rPr>
+        <w:t>і</w:t>
+      </w:r>
+      <w:proofErr w:type="spellEnd"/>
+      <w:r>
+        <w:rPr>
+          <w:szCs w:val="26"/>
+          <w:lang w:val="ru-RU"/>
+        </w:rPr>
+        <w:t xml:space="preserve"> </w:t>
+      </w:r>
+      <w:proofErr w:type="spellStart"/>
+      <w:r>
+        <w:rPr>
+          <w:szCs w:val="26"/>
+          <w:lang w:val="ru-RU"/>
+        </w:rPr>
+        <w:t>зафіксуйте</w:t>
+      </w:r>
+      <w:proofErr w:type="spellEnd"/>
+      <w:r>
+        <w:rPr>
+          <w:szCs w:val="26"/>
+          <w:lang w:val="ru-RU"/>
+        </w:rPr>
+        <w:t xml:space="preserve"> </w:t>
+      </w:r>
+      <w:proofErr w:type="spellStart"/>
+      <w:r>
+        <w:rPr>
+          <w:szCs w:val="26"/>
+          <w:lang w:val="ru-RU"/>
+        </w:rPr>
+        <w:t>цю</w:t>
+      </w:r>
+      <w:proofErr w:type="spellEnd"/>
+      <w:r>
+        <w:rPr>
+          <w:szCs w:val="26"/>
+          <w:lang w:val="ru-RU"/>
+        </w:rPr>
+        <w:t xml:space="preserve"> </w:t>
+      </w:r>
+      <w:proofErr w:type="spellStart"/>
+      <w:r>
+        <w:rPr>
+          <w:szCs w:val="26"/>
+          <w:lang w:val="ru-RU"/>
+        </w:rPr>
+        <w:t>зміну</w:t>
+      </w:r>
+      <w:proofErr w:type="spellEnd"/>
+      <w:r>
+        <w:rPr>
+          <w:szCs w:val="26"/>
+          <w:lang w:val="ru-RU"/>
+        </w:rPr>
+        <w:t>.</w:t>
+      </w:r>
+    </w:p>
+    <w:p>
+      <w:pPr>
+        <w:rPr>
+          <w:szCs w:val="26"/>
+          <w:lang w:val="ru-RU"/>
+        </w:rPr>
+      </w:pPr>
+      <w:r>
+        <w:rPr>
+          <w:noProof/>
+          <w:szCs w:val="26"/>
+          <w:lang w:val="ru-RU" w:eastAsia="ru-RU"/>
+        </w:rPr>
+        <w:drawing>
+          <wp:inline distT="0" distB="0" distL="0" distR="0">
+            <wp:extent cx="5238750" cy="7058025"/>
+            <wp:effectExtent l="19050" t="0" r="0" b="0"/>
+            <wp:docPr id="91" name="Рисунок 91"/>
+            <wp:cNvGraphicFramePr>
+              <a:graphicFrameLocks xmlns:a="http://schemas.openxmlformats.org/drawingml/2006/main" noChangeAspect="1"/>
+            </wp:cNvGraphicFramePr>
+            <a:graphic xmlns:a="http://schemas.openxmlformats.org/drawingml/2006/main">
+              <a:graphicData uri="http://schemas.openxmlformats.org/drawingml/2006/picture">
+                <pic:pic xmlns:pic="http://schemas.openxmlformats.org/drawingml/2006/picture">
+                  <pic:nvPicPr>
+                    <pic:cNvPr id="0" name="Picture 91"/>
+                    <pic:cNvPicPr>
+                      <a:picLocks noChangeAspect="1" noChangeArrowheads="1"/>
+                    </pic:cNvPicPr>
+                  </pic:nvPicPr>
+                  <pic:blipFill>
+                    <a:blip r:embed="rId33" cstate="print"/>
+                    <a:srcRect/>
+                    <a:stretch>
+                      <a:fillRect/>
+                    </a:stretch>
+                  </pic:blipFill>
+                  <pic:spPr bwMode="auto">
+                    <a:xfrm>
+                      <a:off x="0" y="0"/>
+                      <a:ext cx="5238750" cy="7058025"/>
+                    </a:xfrm>
+                    <a:prstGeom prst="rect">
+                      <a:avLst/>
+                    </a:prstGeom>
+                    <a:noFill/>
+                    <a:ln w="9525">
+                      <a:noFill/>
+                      <a:miter lim="800000"/>
+                      <a:headEnd/>
+                      <a:tailEnd/>
+                    </a:ln>
+                  </pic:spPr>
+                </pic:pic>
+              </a:graphicData>
+            </a:graphic>
+          </wp:inline>
+        </w:drawing>
+      </w:r>
+    </w:p>
+    <w:p>
+      <w:pPr>
+        <w:rPr>
+          <w:szCs w:val="26"/>
+          <w:lang w:val="ru-RU"/>
+        </w:rPr>
+      </w:pPr>
+      <w:r>
+        <w:rPr>
+          <w:noProof/>
+          <w:szCs w:val="26"/>
+          <w:lang w:val="ru-RU" w:eastAsia="ru-RU"/>
+        </w:rPr>
+        <w:drawing>
+          <wp:inline distT="0" distB="0" distL="0" distR="0">
+            <wp:extent cx="5940425" cy="579010"/>
+            <wp:effectExtent l="19050" t="0" r="3175" b="0"/>
+            <wp:docPr id="94" name="Рисунок 94"/>
+            <wp:cNvGraphicFramePr>
+              <a:graphicFrameLocks xmlns:a="http://schemas.openxmlformats.org/drawingml/2006/main" noChangeAspect="1"/>
+            </wp:cNvGraphicFramePr>
+            <a:graphic xmlns:a="http://schemas.openxmlformats.org/drawingml/2006/main">
+              <a:graphicData uri="http://schemas.openxmlformats.org/drawingml/2006/picture">
+                <pic:pic xmlns:pic="http://schemas.openxmlformats.org/drawingml/2006/picture">
+                  <pic:nvPicPr>
+                    <pic:cNvPr id="0" name="Picture 94"/>
+                    <pic:cNvPicPr>
+                      <a:picLocks noChangeAspect="1" noChangeArrowheads="1"/>
+                    </pic:cNvPicPr>
+                  </pic:nvPicPr>
+                  <pic:blipFill>
+                    <a:blip r:embed="rId34" cstate="print"/>
+                    <a:srcRect/>
+                    <a:stretch>
+                      <a:fillRect/>
+                    </a:stretch>
+                  </pic:blipFill>
+                  <pic:spPr bwMode="auto">
+                    <a:xfrm>
+                      <a:off x="0" y="0"/>
+                      <a:ext cx="5940425" cy="579010"/>
+                    </a:xfrm>
+                    <a:prstGeom prst="rect">
+                      <a:avLst/>
+                    </a:prstGeom>
+                    <a:noFill/>
+                    <a:ln w="9525">
+                      <a:noFill/>
+                      <a:miter lim="800000"/>
+                      <a:headEnd/>
+                      <a:tailEnd/>
+                    </a:ln>
+                  </pic:spPr>
+                </pic:pic>
+              </a:graphicData>
+            </a:graphic>
+          </wp:inline>
+        </w:drawing>
+      </w:r>
     </w:p>
     <w:sectPr>
       <w:pgSz w:w="11906" w:h="16838"/>

</xml_diff>